<commit_message>
Vytvorena zapisnica z prveho stretnutia. Ponechal som sablonu.
</commit_message>
<xml_diff>
--- a/Dokumentacie/Zapisnice/Zapisnica-#1.docx
+++ b/Dokumentacie/Zapisnice/Zapisnica-#1.docx
@@ -82,11 +82,6 @@
           <w:tcPr>
             <w:tcW w:w="9322" w:type="dxa"/>
             <w:gridSpan w:val="3"/>
-            <w:tcBorders>
-              <w:top w:val="single" w:sz="4" w:space="0" w:color="D9D9D9" w:themeColor="background1" w:themeShade="D9"/>
-              <w:left w:val="single" w:sz="4" w:space="0" w:color="D9D9D9" w:themeColor="background1" w:themeShade="D9"/>
-              <w:right w:val="single" w:sz="4" w:space="0" w:color="D9D9D9" w:themeColor="background1" w:themeShade="D9"/>
-            </w:tcBorders>
           </w:tcPr>
           <w:p>
             <w:pPr>
@@ -112,7 +107,6 @@
               </w:rPr>
               <w:t xml:space="preserve">Názov tímu -  </w:t>
             </w:r>
-            <w:proofErr w:type="spellStart"/>
             <w:r>
               <w:rPr>
                 <w:rFonts w:ascii="Times New Roman" w:hAnsi="Times New Roman" w:cs="Times New Roman"/>
@@ -120,7 +114,6 @@
               </w:rPr>
               <w:t>Innovators</w:t>
             </w:r>
-            <w:proofErr w:type="spellEnd"/>
             <w:r>
               <w:rPr>
                 <w:rFonts w:ascii="Times New Roman" w:hAnsi="Times New Roman" w:cs="Times New Roman"/>
@@ -177,9 +170,6 @@
           <w:tcPr>
             <w:tcW w:w="2093" w:type="dxa"/>
             <w:gridSpan w:val="2"/>
-            <w:tcBorders>
-              <w:left w:val="single" w:sz="4" w:space="0" w:color="D9D9D9" w:themeColor="background1" w:themeShade="D9"/>
-            </w:tcBorders>
           </w:tcPr>
           <w:p>
             <w:pPr>
@@ -222,9 +212,6 @@
             <w:tc>
               <w:tcPr>
                 <w:tcW w:w="7229" w:type="dxa"/>
-                <w:tcBorders>
-                  <w:right w:val="single" w:sz="4" w:space="0" w:color="D9D9D9" w:themeColor="background1" w:themeShade="D9"/>
-                </w:tcBorders>
               </w:tcPr>
               <w:p>
                 <w:pPr>
@@ -253,9 +240,6 @@
           <w:tcPr>
             <w:tcW w:w="2093" w:type="dxa"/>
             <w:gridSpan w:val="2"/>
-            <w:tcBorders>
-              <w:left w:val="single" w:sz="4" w:space="0" w:color="D9D9D9" w:themeColor="background1" w:themeShade="D9"/>
-            </w:tcBorders>
           </w:tcPr>
           <w:p>
             <w:pPr>
@@ -278,9 +262,6 @@
         <w:tc>
           <w:tcPr>
             <w:tcW w:w="7229" w:type="dxa"/>
-            <w:tcBorders>
-              <w:right w:val="single" w:sz="4" w:space="0" w:color="D9D9D9" w:themeColor="background1" w:themeShade="D9"/>
-            </w:tcBorders>
           </w:tcPr>
           <w:p>
             <w:pPr>
@@ -335,9 +316,6 @@
           <w:tcPr>
             <w:tcW w:w="2093" w:type="dxa"/>
             <w:gridSpan w:val="2"/>
-            <w:tcBorders>
-              <w:left w:val="single" w:sz="4" w:space="0" w:color="D9D9D9" w:themeColor="background1" w:themeShade="D9"/>
-            </w:tcBorders>
           </w:tcPr>
           <w:p>
             <w:pPr>
@@ -360,9 +338,6 @@
         <w:tc>
           <w:tcPr>
             <w:tcW w:w="7229" w:type="dxa"/>
-            <w:tcBorders>
-              <w:right w:val="single" w:sz="4" w:space="0" w:color="D9D9D9" w:themeColor="background1" w:themeShade="D9"/>
-            </w:tcBorders>
           </w:tcPr>
           <w:p>
             <w:pPr>
@@ -399,45 +374,6 @@
               </w:rPr>
               <w:t>16:00 hod.</w:t>
             </w:r>
-          </w:p>
-        </w:tc>
-      </w:tr>
-      <w:tr>
-        <w:trPr>
-          <w:trHeight w:val="176"/>
-        </w:trPr>
-        <w:tc>
-          <w:tcPr>
-            <w:tcW w:w="2093" w:type="dxa"/>
-            <w:gridSpan w:val="2"/>
-            <w:tcBorders>
-              <w:left w:val="single" w:sz="4" w:space="0" w:color="D9D9D9" w:themeColor="background1" w:themeShade="D9"/>
-            </w:tcBorders>
-          </w:tcPr>
-          <w:p>
-            <w:pPr>
-              <w:rPr>
-                <w:rFonts w:ascii="Times New Roman" w:hAnsi="Times New Roman" w:cs="Times New Roman"/>
-                <w:b/>
-                <w:sz w:val="24"/>
-              </w:rPr>
-            </w:pPr>
-          </w:p>
-        </w:tc>
-        <w:tc>
-          <w:tcPr>
-            <w:tcW w:w="7229" w:type="dxa"/>
-            <w:tcBorders>
-              <w:right w:val="single" w:sz="4" w:space="0" w:color="D9D9D9" w:themeColor="background1" w:themeShade="D9"/>
-            </w:tcBorders>
-          </w:tcPr>
-          <w:p>
-            <w:pPr>
-              <w:rPr>
-                <w:rFonts w:ascii="Times New Roman" w:hAnsi="Times New Roman" w:cs="Times New Roman"/>
-                <w:sz w:val="24"/>
-              </w:rPr>
-            </w:pPr>
           </w:p>
         </w:tc>
       </w:tr>
@@ -449,9 +385,6 @@
           <w:tcPr>
             <w:tcW w:w="2093" w:type="dxa"/>
             <w:gridSpan w:val="2"/>
-            <w:tcBorders>
-              <w:left w:val="single" w:sz="4" w:space="0" w:color="D9D9D9" w:themeColor="background1" w:themeShade="D9"/>
-            </w:tcBorders>
           </w:tcPr>
           <w:p>
             <w:pPr>
@@ -474,9 +407,6 @@
         <w:tc>
           <w:tcPr>
             <w:tcW w:w="7229" w:type="dxa"/>
-            <w:tcBorders>
-              <w:right w:val="single" w:sz="4" w:space="0" w:color="D9D9D9" w:themeColor="background1" w:themeShade="D9"/>
-            </w:tcBorders>
           </w:tcPr>
           <w:p>
             <w:pPr>
@@ -495,9 +425,6 @@
         <w:tc>
           <w:tcPr>
             <w:tcW w:w="392" w:type="dxa"/>
-            <w:tcBorders>
-              <w:left w:val="single" w:sz="4" w:space="0" w:color="D9D9D9" w:themeColor="background1" w:themeShade="D9"/>
-            </w:tcBorders>
           </w:tcPr>
           <w:p>
             <w:pPr>
@@ -526,19 +453,26 @@
                 <w:rFonts w:ascii="Times New Roman" w:hAnsi="Times New Roman" w:cs="Times New Roman"/>
                 <w:sz w:val="24"/>
               </w:rPr>
-              <w:t xml:space="preserve">Pedagóg:  </w:t>
+              <w:t>Vedúci tímu</w:t>
+            </w:r>
+            <w:r>
+              <w:rPr>
+                <w:rFonts w:ascii="Times New Roman" w:hAnsi="Times New Roman" w:cs="Times New Roman"/>
+                <w:sz w:val="24"/>
+              </w:rPr>
+              <w:t xml:space="preserve">:  </w:t>
             </w:r>
           </w:p>
         </w:tc>
         <w:tc>
           <w:tcPr>
             <w:tcW w:w="7229" w:type="dxa"/>
-            <w:tcBorders>
-              <w:right w:val="single" w:sz="4" w:space="0" w:color="D9D9D9" w:themeColor="background1" w:themeShade="D9"/>
-            </w:tcBorders>
           </w:tcPr>
           <w:p>
             <w:pPr>
+              <w:tabs>
+                <w:tab w:val="left" w:pos="2235"/>
+              </w:tabs>
               <w:rPr>
                 <w:rFonts w:ascii="Times New Roman" w:hAnsi="Times New Roman" w:cs="Times New Roman"/>
                 <w:sz w:val="24"/>
@@ -557,6 +491,13 @@
                 <w:sz w:val="24"/>
               </w:rPr>
               <w:t xml:space="preserve">Peter Drahoš </w:t>
+            </w:r>
+            <w:r>
+              <w:rPr>
+                <w:rFonts w:ascii="Times New Roman" w:hAnsi="Times New Roman" w:cs="Times New Roman"/>
+                <w:sz w:val="24"/>
+              </w:rPr>
+              <w:tab/>
             </w:r>
           </w:p>
         </w:tc>
@@ -568,9 +509,6 @@
         <w:tc>
           <w:tcPr>
             <w:tcW w:w="392" w:type="dxa"/>
-            <w:tcBorders>
-              <w:left w:val="single" w:sz="4" w:space="0" w:color="D9D9D9" w:themeColor="background1" w:themeShade="D9"/>
-            </w:tcBorders>
           </w:tcPr>
           <w:p>
             <w:pPr>
@@ -598,16 +536,13 @@
                 <w:rFonts w:ascii="Times New Roman" w:hAnsi="Times New Roman" w:cs="Times New Roman"/>
                 <w:sz w:val="24"/>
               </w:rPr>
-              <w:t>Vedúci tímu:</w:t>
+              <w:t>Členovia tímu:</w:t>
             </w:r>
           </w:p>
         </w:tc>
         <w:tc>
           <w:tcPr>
             <w:tcW w:w="7229" w:type="dxa"/>
-            <w:tcBorders>
-              <w:right w:val="single" w:sz="4" w:space="0" w:color="D9D9D9" w:themeColor="background1" w:themeShade="D9"/>
-            </w:tcBorders>
           </w:tcPr>
           <w:p>
             <w:pPr>
@@ -621,6 +556,20 @@
                 <w:rFonts w:ascii="Times New Roman" w:hAnsi="Times New Roman" w:cs="Times New Roman"/>
                 <w:sz w:val="24"/>
               </w:rPr>
+              <w:t>Bc. Lukáš Turský</w:t>
+            </w:r>
+            <w:r>
+              <w:rPr>
+                <w:rFonts w:ascii="Times New Roman" w:hAnsi="Times New Roman" w:cs="Times New Roman"/>
+                <w:sz w:val="24"/>
+              </w:rPr>
+              <w:t xml:space="preserve">,  </w:t>
+            </w:r>
+            <w:r>
+              <w:rPr>
+                <w:rFonts w:ascii="Times New Roman" w:hAnsi="Times New Roman" w:cs="Times New Roman"/>
+                <w:sz w:val="24"/>
+              </w:rPr>
               <w:t xml:space="preserve">Bc. </w:t>
             </w:r>
             <w:r>
@@ -628,7 +577,7 @@
                 <w:rFonts w:ascii="Times New Roman" w:hAnsi="Times New Roman" w:cs="Times New Roman"/>
                 <w:sz w:val="24"/>
               </w:rPr>
-              <w:t>Lukáš Turský</w:t>
+              <w:t>Marek Brath, Bc. Adrián Feješ, Bc. Jendrej Maroš,</w:t>
             </w:r>
             <w:r>
               <w:rPr>
@@ -637,158 +586,12 @@
               </w:rPr>
               <w:t xml:space="preserve"> </w:t>
             </w:r>
-          </w:p>
-        </w:tc>
-      </w:tr>
-      <w:tr>
-        <w:trPr>
-          <w:trHeight w:val="276"/>
-        </w:trPr>
-        <w:tc>
-          <w:tcPr>
-            <w:tcW w:w="392" w:type="dxa"/>
-            <w:tcBorders>
-              <w:left w:val="single" w:sz="4" w:space="0" w:color="D9D9D9" w:themeColor="background1" w:themeShade="D9"/>
-            </w:tcBorders>
-          </w:tcPr>
-          <w:p>
-            <w:pPr>
-              <w:rPr>
-                <w:rFonts w:ascii="Times New Roman" w:hAnsi="Times New Roman" w:cs="Times New Roman"/>
-                <w:b/>
-                <w:sz w:val="24"/>
-              </w:rPr>
-            </w:pPr>
-          </w:p>
-        </w:tc>
-        <w:tc>
-          <w:tcPr>
-            <w:tcW w:w="1701" w:type="dxa"/>
-          </w:tcPr>
-          <w:p>
-            <w:pPr>
-              <w:rPr>
-                <w:rFonts w:ascii="Times New Roman" w:hAnsi="Times New Roman" w:cs="Times New Roman"/>
-                <w:sz w:val="24"/>
-              </w:rPr>
-            </w:pPr>
-            <w:r>
-              <w:rPr>
-                <w:rFonts w:ascii="Times New Roman" w:hAnsi="Times New Roman" w:cs="Times New Roman"/>
-                <w:sz w:val="24"/>
-              </w:rPr>
-              <w:t>Členovia tímu:</w:t>
-            </w:r>
-          </w:p>
-        </w:tc>
-        <w:tc>
-          <w:tcPr>
-            <w:tcW w:w="7229" w:type="dxa"/>
-            <w:tcBorders>
-              <w:right w:val="single" w:sz="4" w:space="0" w:color="D9D9D9" w:themeColor="background1" w:themeShade="D9"/>
-            </w:tcBorders>
-          </w:tcPr>
-          <w:p>
-            <w:pPr>
-              <w:rPr>
-                <w:rFonts w:ascii="Times New Roman" w:hAnsi="Times New Roman" w:cs="Times New Roman"/>
-                <w:sz w:val="24"/>
-              </w:rPr>
-            </w:pPr>
-            <w:r>
-              <w:rPr>
-                <w:rFonts w:ascii="Times New Roman" w:hAnsi="Times New Roman" w:cs="Times New Roman"/>
-                <w:sz w:val="24"/>
-              </w:rPr>
-              <w:t xml:space="preserve">Bc. </w:t>
-            </w:r>
-            <w:r>
-              <w:rPr>
-                <w:rFonts w:ascii="Times New Roman" w:hAnsi="Times New Roman" w:cs="Times New Roman"/>
-                <w:sz w:val="24"/>
-              </w:rPr>
-              <w:t>Marek Brath, Bc. Adrián Feješ, Bc. Jendrej Maroš,</w:t>
-            </w:r>
-            <w:r>
-              <w:rPr>
-                <w:rFonts w:ascii="Times New Roman" w:hAnsi="Times New Roman" w:cs="Times New Roman"/>
-                <w:sz w:val="24"/>
-              </w:rPr>
-              <w:t xml:space="preserve"> </w:t>
-            </w:r>
-          </w:p>
-        </w:tc>
-      </w:tr>
-      <w:tr>
-        <w:trPr>
-          <w:trHeight w:val="276"/>
-        </w:trPr>
-        <w:tc>
-          <w:tcPr>
-            <w:tcW w:w="392" w:type="dxa"/>
-            <w:tcBorders>
-              <w:left w:val="single" w:sz="4" w:space="0" w:color="D9D9D9" w:themeColor="background1" w:themeShade="D9"/>
-            </w:tcBorders>
-          </w:tcPr>
-          <w:p>
-            <w:pPr>
-              <w:rPr>
-                <w:rFonts w:ascii="Times New Roman" w:hAnsi="Times New Roman" w:cs="Times New Roman"/>
-                <w:b/>
-                <w:sz w:val="24"/>
-              </w:rPr>
-            </w:pPr>
-          </w:p>
-        </w:tc>
-        <w:tc>
-          <w:tcPr>
-            <w:tcW w:w="1701" w:type="dxa"/>
-          </w:tcPr>
-          <w:p>
-            <w:pPr>
-              <w:rPr>
-                <w:rFonts w:ascii="Times New Roman" w:hAnsi="Times New Roman" w:cs="Times New Roman"/>
-                <w:sz w:val="24"/>
-              </w:rPr>
-            </w:pPr>
-          </w:p>
-        </w:tc>
-        <w:tc>
-          <w:tcPr>
-            <w:tcW w:w="7229" w:type="dxa"/>
-            <w:tcBorders>
-              <w:right w:val="single" w:sz="4" w:space="0" w:color="D9D9D9" w:themeColor="background1" w:themeShade="D9"/>
-            </w:tcBorders>
-          </w:tcPr>
-          <w:p>
-            <w:pPr>
-              <w:rPr>
-                <w:rFonts w:ascii="Times New Roman" w:hAnsi="Times New Roman" w:cs="Times New Roman"/>
-                <w:sz w:val="24"/>
-              </w:rPr>
-            </w:pPr>
-            <w:r>
-              <w:rPr>
-                <w:rFonts w:ascii="Times New Roman" w:hAnsi="Times New Roman" w:cs="Times New Roman"/>
-                <w:sz w:val="24"/>
-              </w:rPr>
-              <w:t xml:space="preserve">Bc. Jozef Krajčovič, Bc. Ľuboš </w:t>
-            </w:r>
-            <w:proofErr w:type="spellStart"/>
-            <w:r>
-              <w:rPr>
-                <w:rFonts w:ascii="Times New Roman" w:hAnsi="Times New Roman" w:cs="Times New Roman"/>
-                <w:sz w:val="24"/>
-              </w:rPr>
-              <w:t>Staráček</w:t>
-            </w:r>
-            <w:proofErr w:type="spellEnd"/>
-            <w:r>
-              <w:rPr>
-                <w:rFonts w:ascii="Times New Roman" w:hAnsi="Times New Roman" w:cs="Times New Roman"/>
-                <w:sz w:val="24"/>
-              </w:rPr>
-              <w:t xml:space="preserve">, </w:t>
+            <w:r>
+              <w:rPr>
+                <w:rFonts w:ascii="Times New Roman" w:hAnsi="Times New Roman" w:cs="Times New Roman"/>
+                <w:sz w:val="24"/>
+              </w:rPr>
+              <w:t>Bc. Jozef Krajčovič, Bc. Ľuboš Staráček,</w:t>
             </w:r>
           </w:p>
         </w:tc>
@@ -800,9 +603,6 @@
         <w:tc>
           <w:tcPr>
             <w:tcW w:w="392" w:type="dxa"/>
-            <w:tcBorders>
-              <w:left w:val="single" w:sz="4" w:space="0" w:color="D9D9D9" w:themeColor="background1" w:themeShade="D9"/>
-            </w:tcBorders>
           </w:tcPr>
           <w:p>
             <w:pPr>
@@ -830,132 +630,12 @@
         <w:tc>
           <w:tcPr>
             <w:tcW w:w="7229" w:type="dxa"/>
-            <w:tcBorders>
-              <w:right w:val="single" w:sz="4" w:space="0" w:color="D9D9D9" w:themeColor="background1" w:themeShade="D9"/>
-            </w:tcBorders>
           </w:tcPr>
           <w:p>
             <w:pPr>
               <w:rPr>
                 <w:rFonts w:ascii="Times New Roman" w:hAnsi="Times New Roman" w:cs="Times New Roman"/>
                 <w:sz w:val="12"/>
-              </w:rPr>
-            </w:pPr>
-          </w:p>
-        </w:tc>
-      </w:tr>
-      <w:tr>
-        <w:trPr>
-          <w:trHeight w:val="276"/>
-        </w:trPr>
-        <w:tc>
-          <w:tcPr>
-            <w:tcW w:w="2093" w:type="dxa"/>
-            <w:gridSpan w:val="2"/>
-            <w:tcBorders>
-              <w:left w:val="single" w:sz="4" w:space="0" w:color="D9D9D9" w:themeColor="background1" w:themeShade="D9"/>
-              <w:bottom w:val="single" w:sz="4" w:space="0" w:color="D9D9D9" w:themeColor="background1" w:themeShade="D9"/>
-            </w:tcBorders>
-          </w:tcPr>
-          <w:p>
-            <w:pPr>
-              <w:rPr>
-                <w:rFonts w:ascii="Times New Roman" w:hAnsi="Times New Roman" w:cs="Times New Roman"/>
-                <w:b/>
-                <w:sz w:val="24"/>
-              </w:rPr>
-            </w:pPr>
-            <w:r>
-              <w:rPr>
-                <w:rFonts w:ascii="Times New Roman" w:hAnsi="Times New Roman" w:cs="Times New Roman"/>
-                <w:b/>
-                <w:sz w:val="24"/>
-              </w:rPr>
-              <w:t>Vypracoval</w:t>
-            </w:r>
-            <w:r>
-              <w:rPr>
-                <w:rFonts w:ascii="Times New Roman" w:hAnsi="Times New Roman" w:cs="Times New Roman"/>
-                <w:b/>
-                <w:sz w:val="24"/>
-              </w:rPr>
-              <w:t>:</w:t>
-            </w:r>
-          </w:p>
-        </w:tc>
-        <w:tc>
-          <w:tcPr>
-            <w:tcW w:w="7229" w:type="dxa"/>
-            <w:tcBorders>
-              <w:bottom w:val="single" w:sz="4" w:space="0" w:color="D9D9D9" w:themeColor="background1" w:themeShade="D9"/>
-              <w:right w:val="single" w:sz="4" w:space="0" w:color="D9D9D9" w:themeColor="background1" w:themeShade="D9"/>
-            </w:tcBorders>
-          </w:tcPr>
-          <w:p>
-            <w:pPr>
-              <w:rPr>
-                <w:rFonts w:ascii="Times New Roman" w:hAnsi="Times New Roman" w:cs="Times New Roman"/>
-                <w:sz w:val="24"/>
-              </w:rPr>
-            </w:pPr>
-            <w:r>
-              <w:rPr>
-                <w:rFonts w:ascii="Times New Roman" w:hAnsi="Times New Roman" w:cs="Times New Roman"/>
-                <w:sz w:val="24"/>
-              </w:rPr>
-              <w:t xml:space="preserve">Bc. </w:t>
-            </w:r>
-            <w:r>
-              <w:rPr>
-                <w:rFonts w:ascii="Times New Roman" w:hAnsi="Times New Roman" w:cs="Times New Roman"/>
-                <w:sz w:val="24"/>
-              </w:rPr>
-              <w:t>Jozef Krajčovič</w:t>
-            </w:r>
-          </w:p>
-          <w:p>
-            <w:pPr>
-              <w:rPr>
-                <w:rFonts w:ascii="Times New Roman" w:hAnsi="Times New Roman" w:cs="Times New Roman"/>
-                <w:sz w:val="6"/>
-              </w:rPr>
-            </w:pPr>
-          </w:p>
-        </w:tc>
-      </w:tr>
-      <w:tr>
-        <w:trPr>
-          <w:trHeight w:val="276"/>
-        </w:trPr>
-        <w:tc>
-          <w:tcPr>
-            <w:tcW w:w="2093" w:type="dxa"/>
-            <w:gridSpan w:val="2"/>
-            <w:tcBorders>
-              <w:top w:val="single" w:sz="4" w:space="0" w:color="D9D9D9" w:themeColor="background1" w:themeShade="D9"/>
-            </w:tcBorders>
-          </w:tcPr>
-          <w:p>
-            <w:pPr>
-              <w:rPr>
-                <w:rFonts w:ascii="Times New Roman" w:hAnsi="Times New Roman" w:cs="Times New Roman"/>
-                <w:sz w:val="24"/>
-              </w:rPr>
-            </w:pPr>
-          </w:p>
-        </w:tc>
-        <w:tc>
-          <w:tcPr>
-            <w:tcW w:w="7229" w:type="dxa"/>
-            <w:tcBorders>
-              <w:top w:val="single" w:sz="4" w:space="0" w:color="D9D9D9" w:themeColor="background1" w:themeShade="D9"/>
-            </w:tcBorders>
-          </w:tcPr>
-          <w:p>
-            <w:pPr>
-              <w:rPr>
-                <w:rFonts w:ascii="Times New Roman" w:hAnsi="Times New Roman" w:cs="Times New Roman"/>
-                <w:sz w:val="24"/>
               </w:rPr>
             </w:pPr>
           </w:p>
@@ -1008,7 +688,35 @@
                 <w:rFonts w:ascii="Times New Roman" w:hAnsi="Times New Roman" w:cs="Times New Roman"/>
                 <w:sz w:val="24"/>
               </w:rPr>
-              <w:t xml:space="preserve">ámenie sa s problematikou daného projektu, rozdelenie rolí v tíme </w:t>
+              <w:t>ámenie sa s problematikou daného projektu</w:t>
+            </w:r>
+            <w:r>
+              <w:rPr>
+                <w:rFonts w:ascii="Times New Roman" w:hAnsi="Times New Roman" w:cs="Times New Roman"/>
+                <w:sz w:val="24"/>
+              </w:rPr>
+              <w:t xml:space="preserve"> a nástroja</w:t>
+            </w:r>
+            <w:r>
+              <w:rPr>
+                <w:rFonts w:ascii="Times New Roman" w:hAnsi="Times New Roman" w:cs="Times New Roman"/>
+                <w:sz w:val="24"/>
+              </w:rPr>
+              <w:t>, rozdelenie rolí v</w:t>
+            </w:r>
+            <w:r>
+              <w:rPr>
+                <w:rFonts w:ascii="Times New Roman" w:hAnsi="Times New Roman" w:cs="Times New Roman"/>
+                <w:sz w:val="24"/>
+              </w:rPr>
+              <w:t> </w:t>
+            </w:r>
+            <w:r>
+              <w:rPr>
+                <w:rFonts w:ascii="Times New Roman" w:hAnsi="Times New Roman" w:cs="Times New Roman"/>
+                <w:sz w:val="24"/>
+              </w:rPr>
+              <w:t>tíme</w:t>
             </w:r>
           </w:p>
         </w:tc>
@@ -1091,7 +799,15 @@
                 <w:sz w:val="24"/>
                 <w:szCs w:val="24"/>
               </w:rPr>
-              <w:t>Oboznámenie sa problematikou daného problému</w:t>
+              <w:t xml:space="preserve">Oboznámenie sa problematikou daného </w:t>
+            </w:r>
+            <w:r>
+              <w:rPr>
+                <w:rFonts w:ascii="Times New Roman" w:hAnsi="Times New Roman" w:cs="Times New Roman"/>
+                <w:sz w:val="24"/>
+                <w:szCs w:val="24"/>
+              </w:rPr>
+              <w:t>projektu</w:t>
             </w:r>
           </w:p>
           <w:p>
@@ -1187,7 +903,15 @@
                 <w:sz w:val="24"/>
                 <w:szCs w:val="24"/>
               </w:rPr>
-              <w:t xml:space="preserve">Diskutovalo sa o vytvorení webovej stránky pre prezentáciu projektu   </w:t>
+              <w:t>Diskutovalo sa o vytvorení webovej str</w:t>
+            </w:r>
+            <w:r>
+              <w:rPr>
+                <w:rFonts w:ascii="Times New Roman" w:hAnsi="Times New Roman" w:cs="Times New Roman"/>
+                <w:sz w:val="24"/>
+                <w:szCs w:val="24"/>
+              </w:rPr>
+              <w:t>ánky pre prezentáciu projektu</w:t>
             </w:r>
           </w:p>
           <w:p>
@@ -1211,7 +935,111 @@
                 <w:sz w:val="24"/>
                 <w:szCs w:val="24"/>
               </w:rPr>
-              <w:t xml:space="preserve">Určili sme úlohy do ďalšieho stretnutia </w:t>
+              <w:t>Bol navrhnutý GitHub ako nástroj pre manažment projektu</w:t>
+            </w:r>
+          </w:p>
+          <w:p>
+            <w:pPr>
+              <w:pStyle w:val="Odsekzoznamu"/>
+              <w:numPr>
+                <w:ilvl w:val="0"/>
+                <w:numId w:val="1"/>
+              </w:numPr>
+              <w:spacing w:line="360" w:lineRule="auto"/>
+              <w:jc w:val="both"/>
+              <w:rPr>
+                <w:rFonts w:ascii="Times New Roman" w:hAnsi="Times New Roman" w:cs="Times New Roman"/>
+                <w:sz w:val="24"/>
+                <w:szCs w:val="24"/>
+              </w:rPr>
+            </w:pPr>
+            <w:r>
+              <w:rPr>
+                <w:rFonts w:ascii="Times New Roman" w:hAnsi="Times New Roman" w:cs="Times New Roman"/>
+                <w:sz w:val="24"/>
+                <w:szCs w:val="24"/>
+              </w:rPr>
+              <w:t>Predveden</w:t>
+            </w:r>
+            <w:r>
+              <w:rPr>
+                <w:rFonts w:ascii="Times New Roman" w:hAnsi="Times New Roman" w:cs="Times New Roman"/>
+                <w:sz w:val="24"/>
+                <w:szCs w:val="24"/>
+              </w:rPr>
+              <w:t>á</w:t>
+            </w:r>
+            <w:r>
+              <w:rPr>
+                <w:rFonts w:ascii="Times New Roman" w:hAnsi="Times New Roman" w:cs="Times New Roman"/>
+                <w:sz w:val="24"/>
+                <w:szCs w:val="24"/>
+              </w:rPr>
+              <w:t xml:space="preserve"> súčasn</w:t>
+            </w:r>
+            <w:r>
+              <w:rPr>
+                <w:rFonts w:ascii="Times New Roman" w:hAnsi="Times New Roman" w:cs="Times New Roman"/>
+                <w:sz w:val="24"/>
+                <w:szCs w:val="24"/>
+              </w:rPr>
+              <w:t>á</w:t>
+            </w:r>
+            <w:r>
+              <w:rPr>
+                <w:rFonts w:ascii="Times New Roman" w:hAnsi="Times New Roman" w:cs="Times New Roman"/>
+                <w:sz w:val="24"/>
+                <w:szCs w:val="24"/>
+              </w:rPr>
+              <w:t xml:space="preserve"> verzi</w:t>
+            </w:r>
+            <w:r>
+              <w:rPr>
+                <w:rFonts w:ascii="Times New Roman" w:hAnsi="Times New Roman" w:cs="Times New Roman"/>
+                <w:sz w:val="24"/>
+                <w:szCs w:val="24"/>
+              </w:rPr>
+              <w:t>a</w:t>
+            </w:r>
+            <w:r>
+              <w:rPr>
+                <w:rFonts w:ascii="Times New Roman" w:hAnsi="Times New Roman" w:cs="Times New Roman"/>
+                <w:sz w:val="24"/>
+                <w:szCs w:val="24"/>
+              </w:rPr>
+              <w:t xml:space="preserve"> nástroja TrollEdit</w:t>
+            </w:r>
+            <w:r>
+              <w:rPr>
+                <w:rFonts w:ascii="Times New Roman" w:hAnsi="Times New Roman" w:cs="Times New Roman"/>
+                <w:sz w:val="24"/>
+                <w:szCs w:val="24"/>
+              </w:rPr>
+              <w:t xml:space="preserve"> a spôsob ako ho získať a rozbehať</w:t>
+            </w:r>
+          </w:p>
+          <w:p>
+            <w:pPr>
+              <w:pStyle w:val="Odsekzoznamu"/>
+              <w:numPr>
+                <w:ilvl w:val="0"/>
+                <w:numId w:val="1"/>
+              </w:numPr>
+              <w:spacing w:line="360" w:lineRule="auto"/>
+              <w:jc w:val="both"/>
+              <w:rPr>
+                <w:rFonts w:ascii="Times New Roman" w:hAnsi="Times New Roman" w:cs="Times New Roman"/>
+                <w:sz w:val="24"/>
+                <w:szCs w:val="24"/>
+              </w:rPr>
+            </w:pPr>
+            <w:r>
+              <w:rPr>
+                <w:rFonts w:ascii="Times New Roman" w:hAnsi="Times New Roman" w:cs="Times New Roman"/>
+                <w:sz w:val="24"/>
+                <w:szCs w:val="24"/>
+              </w:rPr>
+              <w:t>Určenie úloh do budúcna týkajúcich sa spojazdnenia nástrojov a prezentácie v tíme</w:t>
             </w:r>
           </w:p>
         </w:tc>
@@ -1268,15 +1096,15 @@
           <w:tbl>
             <w:tblPr>
               <w:tblStyle w:val="Mriekatabuky"/>
-              <w:tblW w:w="9067" w:type="dxa"/>
+              <w:tblW w:w="9442" w:type="dxa"/>
               <w:tblLayout w:type="fixed"/>
               <w:tblLook w:val="04A0"/>
             </w:tblPr>
             <w:tblGrid>
               <w:gridCol w:w="562"/>
-              <w:gridCol w:w="4820"/>
-              <w:gridCol w:w="1417"/>
-              <w:gridCol w:w="993"/>
+              <w:gridCol w:w="5245"/>
+              <w:gridCol w:w="1366"/>
+              <w:gridCol w:w="994"/>
               <w:gridCol w:w="1275"/>
             </w:tblGrid>
             <w:tr>
@@ -1310,7 +1138,7 @@
               </w:tc>
               <w:tc>
                 <w:tcPr>
-                  <w:tcW w:w="4820" w:type="dxa"/>
+                  <w:tcW w:w="5245" w:type="dxa"/>
                   <w:tcBorders>
                     <w:left w:val="nil"/>
                     <w:right w:val="nil"/>
@@ -1339,7 +1167,7 @@
               </w:tc>
               <w:tc>
                 <w:tcPr>
-                  <w:tcW w:w="1417" w:type="dxa"/>
+                  <w:tcW w:w="1366" w:type="dxa"/>
                   <w:tcBorders>
                     <w:left w:val="nil"/>
                     <w:right w:val="nil"/>
@@ -1348,6 +1176,7 @@
                 </w:tcPr>
                 <w:p>
                   <w:pPr>
+                    <w:jc w:val="center"/>
                     <w:rPr>
                       <w:rFonts w:ascii="Times New Roman" w:hAnsi="Times New Roman" w:cs="Times New Roman"/>
                       <w:b/>
@@ -1395,7 +1224,7 @@
               </w:tc>
               <w:tc>
                 <w:tcPr>
-                  <w:tcW w:w="993" w:type="dxa"/>
+                  <w:tcW w:w="994" w:type="dxa"/>
                   <w:tcBorders>
                     <w:left w:val="nil"/>
                     <w:right w:val="nil"/>
@@ -1498,7 +1327,7 @@
               </w:tc>
               <w:tc>
                 <w:tcPr>
-                  <w:tcW w:w="4820" w:type="dxa"/>
+                  <w:tcW w:w="5245" w:type="dxa"/>
                   <w:tcBorders>
                     <w:left w:val="nil"/>
                     <w:right w:val="nil"/>
@@ -1518,13 +1347,21 @@
                       <w:sz w:val="20"/>
                       <w:szCs w:val="24"/>
                     </w:rPr>
-                    <w:t xml:space="preserve"> Niečo </w:t>
+                    <w:t xml:space="preserve"> </w:t>
+                  </w:r>
+                  <w:r>
+                    <w:rPr>
+                      <w:rFonts w:ascii="Times New Roman" w:hAnsi="Times New Roman" w:cs="Times New Roman"/>
+                      <w:sz w:val="20"/>
+                      <w:szCs w:val="24"/>
+                    </w:rPr>
+                    <w:t>Vytvorenie stránky pre prezentáciu tímu</w:t>
                   </w:r>
                 </w:p>
               </w:tc>
               <w:tc>
                 <w:tcPr>
-                  <w:tcW w:w="1417" w:type="dxa"/>
+                  <w:tcW w:w="1366" w:type="dxa"/>
                   <w:tcBorders>
                     <w:left w:val="nil"/>
                     <w:right w:val="nil"/>
@@ -1533,6 +1370,7 @@
                 </w:tcPr>
                 <w:p>
                   <w:pPr>
+                    <w:jc w:val="center"/>
                     <w:rPr>
                       <w:rFonts w:ascii="Times New Roman" w:hAnsi="Times New Roman" w:cs="Times New Roman"/>
                       <w:sz w:val="20"/>
@@ -1545,13 +1383,13 @@
                       <w:sz w:val="20"/>
                       <w:szCs w:val="24"/>
                     </w:rPr>
-                    <w:t>Jozef  K.</w:t>
+                    <w:t>LT</w:t>
                   </w:r>
                 </w:p>
               </w:tc>
               <w:tc>
                 <w:tcPr>
-                  <w:tcW w:w="993" w:type="dxa"/>
+                  <w:tcW w:w="994" w:type="dxa"/>
                   <w:tcBorders>
                     <w:left w:val="nil"/>
                     <w:right w:val="nil"/>
@@ -1592,14 +1430,6 @@
                       <w:szCs w:val="24"/>
                     </w:rPr>
                   </w:pPr>
-                  <w:r>
-                    <w:rPr>
-                      <w:rFonts w:ascii="Times New Roman" w:hAnsi="Times New Roman" w:cs="Times New Roman"/>
-                      <w:sz w:val="20"/>
-                      <w:szCs w:val="24"/>
-                    </w:rPr>
-                    <w:t>30.09.2011</w:t>
-                  </w:r>
                 </w:p>
               </w:tc>
             </w:tr>
@@ -1631,7 +1461,7 @@
               </w:tc>
               <w:tc>
                 <w:tcPr>
-                  <w:tcW w:w="4820" w:type="dxa"/>
+                  <w:tcW w:w="5245" w:type="dxa"/>
                   <w:tcBorders>
                     <w:left w:val="nil"/>
                     <w:right w:val="nil"/>
@@ -1659,13 +1489,13 @@
                       <w:sz w:val="20"/>
                       <w:szCs w:val="24"/>
                     </w:rPr>
-                    <w:t xml:space="preserve"> </w:t>
+                    <w:t>Dohodnutie sa na použitých podporných nástrojoch</w:t>
                   </w:r>
                 </w:p>
               </w:tc>
               <w:tc>
                 <w:tcPr>
-                  <w:tcW w:w="1417" w:type="dxa"/>
+                  <w:tcW w:w="1366" w:type="dxa"/>
                   <w:tcBorders>
                     <w:left w:val="nil"/>
                     <w:right w:val="nil"/>
@@ -1674,17 +1504,26 @@
                 </w:tcPr>
                 <w:p>
                   <w:pPr>
+                    <w:jc w:val="center"/>
                     <w:rPr>
                       <w:rFonts w:ascii="Times New Roman" w:hAnsi="Times New Roman" w:cs="Times New Roman"/>
                       <w:sz w:val="20"/>
                       <w:szCs w:val="24"/>
                     </w:rPr>
                   </w:pPr>
+                  <w:r>
+                    <w:rPr>
+                      <w:rFonts w:ascii="Times New Roman" w:hAnsi="Times New Roman" w:cs="Times New Roman"/>
+                      <w:sz w:val="20"/>
+                      <w:szCs w:val="24"/>
+                    </w:rPr>
+                    <w:t>všetci</w:t>
+                  </w:r>
                 </w:p>
               </w:tc>
               <w:tc>
                 <w:tcPr>
-                  <w:tcW w:w="993" w:type="dxa"/>
+                  <w:tcW w:w="994" w:type="dxa"/>
                   <w:tcBorders>
                     <w:left w:val="nil"/>
                     <w:right w:val="nil"/>
@@ -1699,6 +1538,14 @@
                       <w:szCs w:val="24"/>
                     </w:rPr>
                   </w:pPr>
+                  <w:r>
+                    <w:rPr>
+                      <w:rFonts w:ascii="Times New Roman" w:hAnsi="Times New Roman" w:cs="Times New Roman"/>
+                      <w:sz w:val="20"/>
+                      <w:szCs w:val="24"/>
+                    </w:rPr>
+                    <w:t>vysoká</w:t>
+                  </w:r>
                 </w:p>
               </w:tc>
               <w:tc>
@@ -1748,7 +1595,7 @@
               </w:tc>
               <w:tc>
                 <w:tcPr>
-                  <w:tcW w:w="4820" w:type="dxa"/>
+                  <w:tcW w:w="5245" w:type="dxa"/>
                   <w:tcBorders>
                     <w:left w:val="nil"/>
                     <w:right w:val="nil"/>
@@ -1770,11 +1617,19 @@
                     </w:rPr>
                     <w:t xml:space="preserve"> </w:t>
                   </w:r>
+                  <w:r>
+                    <w:rPr>
+                      <w:rFonts w:ascii="Times New Roman" w:hAnsi="Times New Roman" w:cs="Times New Roman"/>
+                      <w:sz w:val="20"/>
+                      <w:szCs w:val="24"/>
+                    </w:rPr>
+                    <w:t>Rozbehanie TrollEditu a jeho preskúmanie</w:t>
+                  </w:r>
                 </w:p>
               </w:tc>
               <w:tc>
                 <w:tcPr>
-                  <w:tcW w:w="1417" w:type="dxa"/>
+                  <w:tcW w:w="1366" w:type="dxa"/>
                   <w:tcBorders>
                     <w:left w:val="nil"/>
                     <w:right w:val="nil"/>
@@ -1783,6 +1638,7 @@
                 </w:tcPr>
                 <w:p>
                   <w:pPr>
+                    <w:jc w:val="center"/>
                     <w:rPr>
                       <w:rFonts w:ascii="Times New Roman" w:hAnsi="Times New Roman" w:cs="Times New Roman"/>
                       <w:sz w:val="20"/>
@@ -1795,13 +1651,13 @@
                       <w:sz w:val="20"/>
                       <w:szCs w:val="24"/>
                     </w:rPr>
-                    <w:t>Jozef K.</w:t>
+                    <w:t>všetci</w:t>
                   </w:r>
                 </w:p>
               </w:tc>
               <w:tc>
                 <w:tcPr>
-                  <w:tcW w:w="993" w:type="dxa"/>
+                  <w:tcW w:w="994" w:type="dxa"/>
                   <w:tcBorders>
                     <w:left w:val="nil"/>
                     <w:right w:val="nil"/>
@@ -1861,11 +1717,19 @@
                       <w:szCs w:val="24"/>
                     </w:rPr>
                   </w:pPr>
+                  <w:r>
+                    <w:rPr>
+                      <w:rFonts w:ascii="Times New Roman" w:hAnsi="Times New Roman" w:cs="Times New Roman"/>
+                      <w:sz w:val="20"/>
+                      <w:szCs w:val="24"/>
+                    </w:rPr>
+                    <w:t>4.</w:t>
+                  </w:r>
                 </w:p>
               </w:tc>
               <w:tc>
                 <w:tcPr>
-                  <w:tcW w:w="4820" w:type="dxa"/>
+                  <w:tcW w:w="5245" w:type="dxa"/>
                   <w:tcBorders>
                     <w:left w:val="nil"/>
                     <w:right w:val="nil"/>
@@ -1879,11 +1743,19 @@
                       <w:szCs w:val="24"/>
                     </w:rPr>
                   </w:pPr>
+                  <w:r>
+                    <w:rPr>
+                      <w:rFonts w:ascii="Times New Roman" w:hAnsi="Times New Roman" w:cs="Times New Roman"/>
+                      <w:sz w:val="20"/>
+                      <w:szCs w:val="24"/>
+                    </w:rPr>
+                    <w:t>Porovnanie s ďalšími nástrojmi a navrhnutie features</w:t>
+                  </w:r>
                 </w:p>
               </w:tc>
               <w:tc>
                 <w:tcPr>
-                  <w:tcW w:w="1417" w:type="dxa"/>
+                  <w:tcW w:w="1366" w:type="dxa"/>
                   <w:tcBorders>
                     <w:left w:val="nil"/>
                     <w:right w:val="nil"/>
@@ -1892,17 +1764,26 @@
                 </w:tcPr>
                 <w:p>
                   <w:pPr>
+                    <w:jc w:val="center"/>
                     <w:rPr>
                       <w:rFonts w:ascii="Times New Roman" w:hAnsi="Times New Roman" w:cs="Times New Roman"/>
                       <w:sz w:val="20"/>
                       <w:szCs w:val="24"/>
                     </w:rPr>
                   </w:pPr>
+                  <w:r>
+                    <w:rPr>
+                      <w:rFonts w:ascii="Times New Roman" w:hAnsi="Times New Roman" w:cs="Times New Roman"/>
+                      <w:sz w:val="20"/>
+                      <w:szCs w:val="24"/>
+                    </w:rPr>
+                    <w:t>všetci</w:t>
+                  </w:r>
                 </w:p>
               </w:tc>
               <w:tc>
                 <w:tcPr>
-                  <w:tcW w:w="993" w:type="dxa"/>
+                  <w:tcW w:w="994" w:type="dxa"/>
                   <w:tcBorders>
                     <w:left w:val="nil"/>
                     <w:right w:val="nil"/>
@@ -1917,6 +1798,14 @@
                       <w:szCs w:val="24"/>
                     </w:rPr>
                   </w:pPr>
+                  <w:r>
+                    <w:rPr>
+                      <w:rFonts w:ascii="Times New Roman" w:hAnsi="Times New Roman" w:cs="Times New Roman"/>
+                      <w:sz w:val="20"/>
+                      <w:szCs w:val="24"/>
+                    </w:rPr>
+                    <w:t>stredná</w:t>
+                  </w:r>
                 </w:p>
               </w:tc>
               <w:tc>
@@ -1938,6 +1827,148 @@
                 </w:p>
               </w:tc>
             </w:tr>
+            <w:tr>
+              <w:tc>
+                <w:tcPr>
+                  <w:tcW w:w="562" w:type="dxa"/>
+                  <w:tcBorders>
+                    <w:right w:val="nil"/>
+                  </w:tcBorders>
+                </w:tcPr>
+                <w:p>
+                  <w:pPr>
+                    <w:rPr>
+                      <w:rFonts w:ascii="Times New Roman" w:hAnsi="Times New Roman" w:cs="Times New Roman"/>
+                      <w:sz w:val="20"/>
+                      <w:szCs w:val="24"/>
+                    </w:rPr>
+                  </w:pPr>
+                  <w:r>
+                    <w:rPr>
+                      <w:rFonts w:ascii="Times New Roman" w:hAnsi="Times New Roman" w:cs="Times New Roman"/>
+                      <w:sz w:val="20"/>
+                      <w:szCs w:val="24"/>
+                    </w:rPr>
+                    <w:t>5.</w:t>
+                  </w:r>
+                </w:p>
+              </w:tc>
+              <w:tc>
+                <w:tcPr>
+                  <w:tcW w:w="5245" w:type="dxa"/>
+                  <w:tcBorders>
+                    <w:left w:val="nil"/>
+                    <w:right w:val="nil"/>
+                  </w:tcBorders>
+                </w:tcPr>
+                <w:p>
+                  <w:pPr>
+                    <w:rPr>
+                      <w:rFonts w:ascii="Times New Roman" w:hAnsi="Times New Roman" w:cs="Times New Roman"/>
+                      <w:sz w:val="20"/>
+                      <w:szCs w:val="24"/>
+                    </w:rPr>
+                  </w:pPr>
+                  <w:r>
+                    <w:rPr>
+                      <w:rFonts w:ascii="Times New Roman" w:hAnsi="Times New Roman" w:cs="Times New Roman"/>
+                      <w:sz w:val="20"/>
+                      <w:szCs w:val="24"/>
+                    </w:rPr>
+                    <w:t xml:space="preserve">Dohodnutie sa, kto sa bude </w:t>
+                  </w:r>
+                  <w:r>
+                    <w:rPr>
+                      <w:rFonts w:ascii="Times New Roman" w:hAnsi="Times New Roman" w:cs="Times New Roman"/>
+                      <w:sz w:val="20"/>
+                      <w:szCs w:val="24"/>
+                    </w:rPr>
+                    <w:t>akou</w:t>
+                  </w:r>
+                  <w:r>
+                    <w:rPr>
+                      <w:rFonts w:ascii="Times New Roman" w:hAnsi="Times New Roman" w:cs="Times New Roman"/>
+                      <w:sz w:val="20"/>
+                      <w:szCs w:val="24"/>
+                    </w:rPr>
+                    <w:t xml:space="preserve"> časťou nástroja zaoberať</w:t>
+                  </w:r>
+                </w:p>
+              </w:tc>
+              <w:tc>
+                <w:tcPr>
+                  <w:tcW w:w="1366" w:type="dxa"/>
+                  <w:tcBorders>
+                    <w:left w:val="nil"/>
+                    <w:right w:val="nil"/>
+                  </w:tcBorders>
+                  <w:shd w:val="clear" w:color="auto" w:fill="FFFFFF" w:themeFill="background1"/>
+                </w:tcPr>
+                <w:p>
+                  <w:pPr>
+                    <w:jc w:val="center"/>
+                    <w:rPr>
+                      <w:rFonts w:ascii="Times New Roman" w:hAnsi="Times New Roman" w:cs="Times New Roman"/>
+                      <w:sz w:val="20"/>
+                      <w:szCs w:val="24"/>
+                    </w:rPr>
+                  </w:pPr>
+                  <w:r>
+                    <w:rPr>
+                      <w:rFonts w:ascii="Times New Roman" w:hAnsi="Times New Roman" w:cs="Times New Roman"/>
+                      <w:sz w:val="20"/>
+                      <w:szCs w:val="24"/>
+                    </w:rPr>
+                    <w:t>všetci</w:t>
+                  </w:r>
+                </w:p>
+              </w:tc>
+              <w:tc>
+                <w:tcPr>
+                  <w:tcW w:w="994" w:type="dxa"/>
+                  <w:tcBorders>
+                    <w:left w:val="nil"/>
+                    <w:right w:val="nil"/>
+                  </w:tcBorders>
+                  <w:shd w:val="clear" w:color="auto" w:fill="FFFFFF" w:themeFill="background1"/>
+                </w:tcPr>
+                <w:p>
+                  <w:pPr>
+                    <w:rPr>
+                      <w:rFonts w:ascii="Times New Roman" w:hAnsi="Times New Roman" w:cs="Times New Roman"/>
+                      <w:sz w:val="20"/>
+                      <w:szCs w:val="24"/>
+                    </w:rPr>
+                  </w:pPr>
+                  <w:r>
+                    <w:rPr>
+                      <w:rFonts w:ascii="Times New Roman" w:hAnsi="Times New Roman" w:cs="Times New Roman"/>
+                      <w:sz w:val="20"/>
+                      <w:szCs w:val="24"/>
+                    </w:rPr>
+                    <w:t>stredná</w:t>
+                  </w:r>
+                </w:p>
+              </w:tc>
+              <w:tc>
+                <w:tcPr>
+                  <w:tcW w:w="1275" w:type="dxa"/>
+                  <w:tcBorders>
+                    <w:left w:val="nil"/>
+                  </w:tcBorders>
+                  <w:shd w:val="clear" w:color="auto" w:fill="FFFFFF" w:themeFill="background1"/>
+                </w:tcPr>
+                <w:p>
+                  <w:pPr>
+                    <w:rPr>
+                      <w:rFonts w:ascii="Times New Roman" w:hAnsi="Times New Roman" w:cs="Times New Roman"/>
+                      <w:sz w:val="20"/>
+                      <w:szCs w:val="24"/>
+                    </w:rPr>
+                  </w:pPr>
+                </w:p>
+              </w:tc>
+            </w:tr>
           </w:tbl>
           <w:p>
             <w:pPr>
@@ -1983,6 +2014,9 @@
           </w:tcPr>
           <w:p>
             <w:pPr>
+              <w:tabs>
+                <w:tab w:val="left" w:pos="2010"/>
+              </w:tabs>
               <w:rPr>
                 <w:rFonts w:ascii="Times New Roman" w:hAnsi="Times New Roman" w:cs="Times New Roman"/>
                 <w:b/>
@@ -1997,23 +2031,27 @@
               </w:rPr>
               <w:t>Poznámky:</w:t>
             </w:r>
+            <w:r>
+              <w:rPr>
+                <w:rFonts w:ascii="Times New Roman" w:hAnsi="Times New Roman" w:cs="Times New Roman"/>
+                <w:b/>
+                <w:sz w:val="24"/>
+              </w:rPr>
+              <w:tab/>
+            </w:r>
           </w:p>
           <w:p>
             <w:pPr>
               <w:ind w:left="426"/>
               <w:rPr>
                 <w:rFonts w:ascii="Times New Roman" w:hAnsi="Times New Roman" w:cs="Times New Roman"/>
-                <w:b/>
-                <w:sz w:val="24"/>
-              </w:rPr>
-            </w:pPr>
-            <w:r>
-              <w:rPr>
-                <w:rFonts w:ascii="Times New Roman" w:hAnsi="Times New Roman" w:cs="Times New Roman"/>
-                <w:b/>
-                <w:sz w:val="24"/>
-              </w:rPr>
-              <w:t>-</w:t>
+              </w:rPr>
+            </w:pPr>
+            <w:r>
+              <w:rPr>
+                <w:rFonts w:ascii="Times New Roman" w:hAnsi="Times New Roman" w:cs="Times New Roman"/>
+              </w:rPr>
+              <w:t>Po konzultácií s cvičiacim na MSI, Michalom Barlom, sme sa rozhodli použiť nástroj Redmine aspoň v tomto semestri.</w:t>
             </w:r>
           </w:p>
         </w:tc>
@@ -2096,16 +2134,6 @@
         </w:rPr>
       </w:pPr>
     </w:p>
-    <w:p>
-      <w:pPr>
-        <w:rPr>
-          <w:rFonts w:ascii="Times New Roman" w:hAnsi="Times New Roman" w:cs="Times New Roman"/>
-          <w:b/>
-          <w:sz w:val="24"/>
-        </w:rPr>
-      </w:pPr>
-    </w:p>
-    <w:p/>
     <w:sectPr>
       <w:headerReference w:type="default" r:id="rId7"/>
       <w:footerReference w:type="default" r:id="rId8"/>
@@ -2120,7 +2148,7 @@
 
 <file path=word/endnotes.xml><?xml version="1.0" encoding="utf-8"?>
 <w:endnotes xmlns:ve="http://schemas.openxmlformats.org/markup-compatibility/2006" xmlns:o="urn:schemas-microsoft-com:office:office" xmlns:r="http://schemas.openxmlformats.org/officeDocument/2006/relationships" xmlns:m="http://schemas.openxmlformats.org/officeDocument/2006/math" xmlns:v="urn:schemas-microsoft-com:vml" xmlns:wp="http://schemas.openxmlformats.org/drawingml/2006/wordprocessingDrawing" xmlns:w10="urn:schemas-microsoft-com:office:word" xmlns:w="http://schemas.openxmlformats.org/wordprocessingml/2006/main" xmlns:wne="http://schemas.microsoft.com/office/word/2006/wordml">
-  <w:endnote w:type="separator" w:id="-1">
+  <w:endnote w:type="separator" w:id="0">
     <w:p>
       <w:pPr>
         <w:spacing w:after="0" w:line="240" w:lineRule="auto"/>
@@ -2130,7 +2158,7 @@
       </w:r>
     </w:p>
   </w:endnote>
-  <w:endnote w:type="continuationSeparator" w:id="0">
+  <w:endnote w:type="continuationSeparator" w:id="1">
     <w:p>
       <w:pPr>
         <w:spacing w:after="0" w:line="240" w:lineRule="auto"/>
@@ -2270,7 +2298,7 @@
 
 <file path=word/footnotes.xml><?xml version="1.0" encoding="utf-8"?>
 <w:footnotes xmlns:ve="http://schemas.openxmlformats.org/markup-compatibility/2006" xmlns:o="urn:schemas-microsoft-com:office:office" xmlns:r="http://schemas.openxmlformats.org/officeDocument/2006/relationships" xmlns:m="http://schemas.openxmlformats.org/officeDocument/2006/math" xmlns:v="urn:schemas-microsoft-com:vml" xmlns:wp="http://schemas.openxmlformats.org/drawingml/2006/wordprocessingDrawing" xmlns:w10="urn:schemas-microsoft-com:office:word" xmlns:w="http://schemas.openxmlformats.org/wordprocessingml/2006/main" xmlns:wne="http://schemas.microsoft.com/office/word/2006/wordml">
-  <w:footnote w:type="separator" w:id="-1">
+  <w:footnote w:type="separator" w:id="0">
     <w:p>
       <w:pPr>
         <w:spacing w:after="0" w:line="240" w:lineRule="auto"/>
@@ -2280,7 +2308,7 @@
       </w:r>
     </w:p>
   </w:footnote>
-  <w:footnote w:type="continuationSeparator" w:id="0">
+  <w:footnote w:type="continuationSeparator" w:id="1">
     <w:p>
       <w:pPr>
         <w:spacing w:after="0" w:line="240" w:lineRule="auto"/>
@@ -2657,7 +2685,6 @@
   <w:style w:type="character" w:default="1" w:styleId="Predvolenpsmoodseku">
     <w:name w:val="Default Paragraph Font"/>
     <w:uiPriority w:val="1"/>
-    <w:semiHidden/>
     <w:unhideWhenUsed/>
   </w:style>
   <w:style w:type="table" w:default="1" w:styleId="Normlnatabuka">
@@ -2891,7 +2918,7 @@
     <w:charset w:val="EE"/>
     <w:family w:val="swiss"/>
     <w:pitch w:val="variable"/>
-    <w:sig w:usb0="E10002FF" w:usb1="4000ACFF" w:usb2="00000009" w:usb3="00000000" w:csb0="0000019F" w:csb1="00000000"/>
+    <w:sig w:usb0="A00002EF" w:usb1="4000207B" w:usb2="00000000" w:usb3="00000000" w:csb0="0000009F" w:csb1="00000000"/>
   </w:font>
   <w:font w:name="Times New Roman">
     <w:panose1 w:val="02020603050405020304"/>
@@ -2905,14 +2932,15 @@
     <w:charset w:val="EE"/>
     <w:family w:val="roman"/>
     <w:pitch w:val="variable"/>
-    <w:sig w:usb0="E00002FF" w:usb1="400004FF" w:usb2="00000000" w:usb3="00000000" w:csb0="0000019F" w:csb1="00000000"/>
+    <w:sig w:usb0="A00002EF" w:usb1="4000004B" w:usb2="00000000" w:usb3="00000000" w:csb0="0000009F" w:csb1="00000000"/>
   </w:font>
   <w:font w:name="Tahoma">
     <w:panose1 w:val="020B0604030504040204"/>
-    <w:charset w:val="EE"/>
+    <w:charset w:val="00"/>
     <w:family w:val="swiss"/>
+    <w:notTrueType/>
     <w:pitch w:val="variable"/>
-    <w:sig w:usb0="E1002EFF" w:usb1="C000605B" w:usb2="00000029" w:usb3="00000000" w:csb0="000101FF" w:csb1="00000000"/>
+    <w:sig w:usb0="00000003" w:usb1="00000000" w:usb2="00000000" w:usb3="00000000" w:csb0="00000001" w:csb1="00000000"/>
   </w:font>
 </w:fonts>
 </file>
@@ -2932,6 +2960,7 @@
     <w:rsid w:val="008A037E"/>
     <w:rsid w:val="00AF5AA7"/>
     <w:rsid w:val="00B11C7D"/>
+    <w:rsid w:val="00F1677E"/>
     <w:rsid w:val="00F50B03"/>
     <w:rsid w:val="00FF172D"/>
   </w:rsids>
@@ -3149,7 +3178,7 @@
     <w:basedOn w:val="Predvolenpsmoodseku"/>
     <w:uiPriority w:val="99"/>
     <w:semiHidden/>
-    <w:rsid w:val="00B11C7D"/>
+    <w:rsid w:val="00F1677E"/>
     <w:rPr>
       <w:color w:val="808080"/>
     </w:rPr>
@@ -3157,6 +3186,10 @@
   <w:style w:type="paragraph" w:customStyle="1" w:styleId="32CA4D2B0AC546F98C26A40F20880B28">
     <w:name w:val="32CA4D2B0AC546F98C26A40F20880B28"/>
     <w:rsid w:val="00B11C7D"/>
+  </w:style>
+  <w:style w:type="paragraph" w:customStyle="1" w:styleId="BDEDA3DC80F141E8A728097CDC575D9B">
+    <w:name w:val="BDEDA3DC80F141E8A728097CDC575D9B"/>
+    <w:rsid w:val="00F1677E"/>
   </w:style>
 </w:styles>
 </file>

</xml_diff>